<commit_message>
Session.toml and WHATSINHERE docs
Removed old Session.json documentation as it's no longer being used, and
replaced with a Session.toml placeholder notifying the contents are
dependent on future decisions.

Added WHATINHERE.md in some project subfolders to document the folders'
purpose.
</commit_message>
<xml_diff>
--- a/_Specifications/SessionDocument.docx
+++ b/_Specifications/SessionDocument.docx
@@ -3,685 +3,9 @@
 <w:document xmlns:wpc="http://schemas.microsoft.com/office/word/2010/wordprocessingCanvas" xmlns:cx="http://schemas.microsoft.com/office/drawing/2014/chartex" xmlns:cx1="http://schemas.microsoft.com/office/drawing/2015/9/8/chartex" xmlns:cx2="http://schemas.microsoft.com/office/drawing/2015/10/21/chartex" xmlns:cx3="http://schemas.microsoft.com/office/drawing/2016/5/9/chartex" xmlns:cx4="http://schemas.microsoft.com/office/drawing/2016/5/10/chartex" xmlns:cx5="http://schemas.microsoft.com/office/drawing/2016/5/11/chartex" xmlns:cx6="http://schemas.microsoft.com/office/drawing/2016/5/12/chartex" xmlns:cx7="http://schemas.microsoft.com/office/drawing/2016/5/13/chartex" xmlns:cx8="http://schemas.microsoft.com/office/drawing/2016/5/14/chartex" xmlns:mc="http://schemas.openxmlformats.org/markup-compatibility/2006" xmlns:aink="http://schemas.microsoft.com/office/drawing/2016/ink" xmlns:am3d="http://schemas.microsoft.com/office/drawing/2017/model3d" xmlns:o="urn:schemas-microsoft-com:office:office" xmlns:oel="http://schemas.microsoft.com/office/2019/extlst" xmlns:r="http://schemas.openxmlformats.org/officeDocument/2006/relationships" xmlns:m="http://schemas.openxmlformats.org/officeDocument/2006/math" xmlns:v="urn:schemas-microsoft-com:vml" xmlns:wp14="http://schemas.microsoft.com/office/word/2010/wordprocessingDrawing" xmlns:wp="http://schemas.openxmlformats.org/drawingml/2006/wordprocessingDrawing" xmlns:w10="urn:schemas-microsoft-com:office:word" xmlns:w="http://schemas.openxmlformats.org/wordprocessingml/2006/main" xmlns:w14="http://schemas.microsoft.com/office/word/2010/wordml" xmlns:w15="http://schemas.microsoft.com/office/word/2012/wordml" xmlns:w16cex="http://schemas.microsoft.com/office/word/2018/wordml/cex" xmlns:w16cid="http://schemas.microsoft.com/office/word/2016/wordml/cid" xmlns:w16="http://schemas.microsoft.com/office/word/2018/wordml" xmlns:w16sdtdh="http://schemas.microsoft.com/office/word/2020/wordml/sdtdatahash" xmlns:w16se="http://schemas.microsoft.com/office/word/2015/wordml/symex" xmlns:wpg="http://schemas.microsoft.com/office/word/2010/wordprocessingGroup" xmlns:wpi="http://schemas.microsoft.com/office/word/2010/wordprocessingInk" xmlns:wne="http://schemas.microsoft.com/office/word/2006/wordml" xmlns:wps="http://schemas.microsoft.com/office/word/2010/wordprocessingShape" mc:Ignorable="w14 w15 w16se w16cid w16 w16cex w16sdtdh wp14">
   <w:body>
     <w:p>
-      <w:pPr>
-        <w:pStyle w:val="Heading1"/>
-      </w:pPr>
       <w:r>
-        <w:t>Introduction</w:t>
+        <w:t>This is a placeholder for the session.toml file. The contents are awaiting decisions for what values will be supported in the file.</w:t>
       </w:r>
-    </w:p>
-    <w:p>
-      <w:r>
-        <w:t xml:space="preserve">This document contains a listing of possible values that can be used in </w:t>
-      </w:r>
-      <w:r>
-        <w:t>the</w:t>
-      </w:r>
-      <w:r>
-        <w:t xml:space="preserve"> </w:t>
-      </w:r>
-      <w:r>
-        <w:t>Session</w:t>
-      </w:r>
-      <w:r>
-        <w:t>.json file for the CVG HMD Operator View application.</w:t>
-      </w:r>
-      <w:r>
-        <w:t xml:space="preserve"> This file should be edited before-hand for each operation to reflect the patient being operated on, and the unique operation that artefacts for the session will be created for.</w:t>
-      </w:r>
-    </w:p>
-    <w:p/>
-    <w:p>
-      <w:r>
-        <w:t>This document should only be ASCII, as the text libraries used currently don’t support wider types of characters.</w:t>
-      </w:r>
-    </w:p>
-    <w:p>
-      <w:pPr>
-        <w:pStyle w:val="Heading1"/>
-      </w:pPr>
-      <w:r>
-        <w:t xml:space="preserve">Root </w:t>
-      </w:r>
-      <w:r>
-        <w:t>Entries</w:t>
-      </w:r>
-    </w:p>
-    <w:p>
-      <w:r>
-        <w:t>These are the elements that go directly into the root json object.</w:t>
-      </w:r>
-    </w:p>
-    <w:p/>
-    <w:p>
-      <w:pPr>
-        <w:pStyle w:val="JSONValueHeader"/>
-      </w:pPr>
-      <w:r>
-        <w:t>firstname</w:t>
-      </w:r>
-    </w:p>
-    <w:tbl>
-      <w:tblPr>
-        <w:tblStyle w:val="PlainTable1"/>
-        <w:tblW w:w="0" w:type="auto"/>
-        <w:tblLook w:val="04A0" w:firstRow="1" w:lastRow="0" w:firstColumn="1" w:lastColumn="0" w:noHBand="0" w:noVBand="1"/>
-      </w:tblPr>
-      <w:tblGrid>
-        <w:gridCol w:w="1795"/>
-        <w:gridCol w:w="7555"/>
-      </w:tblGrid>
-      <w:tr>
-        <w:trPr>
-          <w:cnfStyle w:val="100000000000" w:firstRow="1" w:lastRow="0" w:firstColumn="0" w:lastColumn="0" w:oddVBand="0" w:evenVBand="0" w:oddHBand="0" w:evenHBand="0" w:firstRowFirstColumn="0" w:firstRowLastColumn="0" w:lastRowFirstColumn="0" w:lastRowLastColumn="0"/>
-        </w:trPr>
-        <w:tc>
-          <w:tcPr>
-            <w:cnfStyle w:val="001000000000" w:firstRow="0" w:lastRow="0" w:firstColumn="1" w:lastColumn="0" w:oddVBand="0" w:evenVBand="0" w:oddHBand="0" w:evenHBand="0" w:firstRowFirstColumn="0" w:firstRowLastColumn="0" w:lastRowFirstColumn="0" w:lastRowLastColumn="0"/>
-            <w:tcW w:w="1795" w:type="dxa"/>
-          </w:tcPr>
-          <w:p>
-            <w:pPr>
-              <w:jc w:val="right"/>
-            </w:pPr>
-            <w:r>
-              <w:t>Type</w:t>
-            </w:r>
-          </w:p>
-        </w:tc>
-        <w:tc>
-          <w:tcPr>
-            <w:tcW w:w="7555" w:type="dxa"/>
-          </w:tcPr>
-          <w:p>
-            <w:pPr>
-              <w:cnfStyle w:val="100000000000" w:firstRow="1" w:lastRow="0" w:firstColumn="0" w:lastColumn="0" w:oddVBand="0" w:evenVBand="0" w:oddHBand="0" w:evenHBand="0" w:firstRowFirstColumn="0" w:firstRowLastColumn="0" w:lastRowFirstColumn="0" w:lastRowLastColumn="0"/>
-              <w:rPr>
-                <w:b w:val="0"/>
-                <w:bCs w:val="0"/>
-              </w:rPr>
-            </w:pPr>
-            <w:r>
-              <w:rPr>
-                <w:b w:val="0"/>
-                <w:bCs w:val="0"/>
-              </w:rPr>
-              <w:t>s</w:t>
-            </w:r>
-            <w:r>
-              <w:rPr>
-                <w:b w:val="0"/>
-                <w:bCs w:val="0"/>
-              </w:rPr>
-              <w:t>tring</w:t>
-            </w:r>
-          </w:p>
-        </w:tc>
-      </w:tr>
-      <w:tr>
-        <w:trPr>
-          <w:cnfStyle w:val="000000100000" w:firstRow="0" w:lastRow="0" w:firstColumn="0" w:lastColumn="0" w:oddVBand="0" w:evenVBand="0" w:oddHBand="1" w:evenHBand="0" w:firstRowFirstColumn="0" w:firstRowLastColumn="0" w:lastRowFirstColumn="0" w:lastRowLastColumn="0"/>
-        </w:trPr>
-        <w:tc>
-          <w:tcPr>
-            <w:cnfStyle w:val="001000000000" w:firstRow="0" w:lastRow="0" w:firstColumn="1" w:lastColumn="0" w:oddVBand="0" w:evenVBand="0" w:oddHBand="0" w:evenHBand="0" w:firstRowFirstColumn="0" w:firstRowLastColumn="0" w:lastRowFirstColumn="0" w:lastRowLastColumn="0"/>
-            <w:tcW w:w="1795" w:type="dxa"/>
-          </w:tcPr>
-          <w:p>
-            <w:pPr>
-              <w:jc w:val="right"/>
-            </w:pPr>
-            <w:r>
-              <w:t>Description</w:t>
-            </w:r>
-          </w:p>
-        </w:tc>
-        <w:tc>
-          <w:tcPr>
-            <w:tcW w:w="7555" w:type="dxa"/>
-          </w:tcPr>
-          <w:p>
-            <w:pPr>
-              <w:cnfStyle w:val="000000100000" w:firstRow="0" w:lastRow="0" w:firstColumn="0" w:lastColumn="0" w:oddVBand="0" w:evenVBand="0" w:oddHBand="1" w:evenHBand="0" w:firstRowFirstColumn="0" w:firstRowLastColumn="0" w:lastRowFirstColumn="0" w:lastRowLastColumn="0"/>
-            </w:pPr>
-            <w:r>
-              <w:t>The first name of the patient.</w:t>
-            </w:r>
-          </w:p>
-        </w:tc>
-      </w:tr>
-      <w:tr>
-        <w:tc>
-          <w:tcPr>
-            <w:cnfStyle w:val="001000000000" w:firstRow="0" w:lastRow="0" w:firstColumn="1" w:lastColumn="0" w:oddVBand="0" w:evenVBand="0" w:oddHBand="0" w:evenHBand="0" w:firstRowFirstColumn="0" w:firstRowLastColumn="0" w:lastRowFirstColumn="0" w:lastRowLastColumn="0"/>
-            <w:tcW w:w="1795" w:type="dxa"/>
-          </w:tcPr>
-          <w:p>
-            <w:pPr>
-              <w:jc w:val="right"/>
-            </w:pPr>
-            <w:r>
-              <w:t>Values</w:t>
-            </w:r>
-          </w:p>
-        </w:tc>
-        <w:tc>
-          <w:tcPr>
-            <w:tcW w:w="7555" w:type="dxa"/>
-          </w:tcPr>
-          <w:p>
-            <w:pPr>
-              <w:cnfStyle w:val="000000000000" w:firstRow="0" w:lastRow="0" w:firstColumn="0" w:lastColumn="0" w:oddVBand="0" w:evenVBand="0" w:oddHBand="0" w:evenHBand="0" w:firstRowFirstColumn="0" w:firstRowLastColumn="0" w:lastRowFirstColumn="0" w:lastRowLastColumn="0"/>
-            </w:pPr>
-            <w:r>
-              <w:t>--</w:t>
-            </w:r>
-          </w:p>
-        </w:tc>
-      </w:tr>
-      <w:tr>
-        <w:trPr>
-          <w:cnfStyle w:val="000000100000" w:firstRow="0" w:lastRow="0" w:firstColumn="0" w:lastColumn="0" w:oddVBand="0" w:evenVBand="0" w:oddHBand="1" w:evenHBand="0" w:firstRowFirstColumn="0" w:firstRowLastColumn="0" w:lastRowFirstColumn="0" w:lastRowLastColumn="0"/>
-        </w:trPr>
-        <w:tc>
-          <w:tcPr>
-            <w:cnfStyle w:val="001000000000" w:firstRow="0" w:lastRow="0" w:firstColumn="1" w:lastColumn="0" w:oddVBand="0" w:evenVBand="0" w:oddHBand="0" w:evenHBand="0" w:firstRowFirstColumn="0" w:firstRowLastColumn="0" w:lastRowFirstColumn="0" w:lastRowLastColumn="0"/>
-            <w:tcW w:w="1795" w:type="dxa"/>
-          </w:tcPr>
-          <w:p>
-            <w:pPr>
-              <w:jc w:val="right"/>
-            </w:pPr>
-            <w:r>
-              <w:t>Notes</w:t>
-            </w:r>
-          </w:p>
-        </w:tc>
-        <w:tc>
-          <w:tcPr>
-            <w:tcW w:w="7555" w:type="dxa"/>
-          </w:tcPr>
-          <w:p>
-            <w:pPr>
-              <w:cnfStyle w:val="000000100000" w:firstRow="0" w:lastRow="0" w:firstColumn="0" w:lastColumn="0" w:oddVBand="0" w:evenVBand="0" w:oddHBand="1" w:evenHBand="0" w:firstRowFirstColumn="0" w:firstRowLastColumn="0" w:lastRowFirstColumn="0" w:lastRowLastColumn="0"/>
-            </w:pPr>
-            <w:r>
-              <w:t>--</w:t>
-            </w:r>
-          </w:p>
-        </w:tc>
-      </w:tr>
-    </w:tbl>
-    <w:p/>
-    <w:p>
-      <w:pPr>
-        <w:pStyle w:val="JSONValueHeader"/>
-      </w:pPr>
-      <w:r>
-        <w:t>lastname</w:t>
-      </w:r>
-    </w:p>
-    <w:tbl>
-      <w:tblPr>
-        <w:tblStyle w:val="PlainTable1"/>
-        <w:tblW w:w="0" w:type="auto"/>
-        <w:tblLook w:val="04A0" w:firstRow="1" w:lastRow="0" w:firstColumn="1" w:lastColumn="0" w:noHBand="0" w:noVBand="1"/>
-      </w:tblPr>
-      <w:tblGrid>
-        <w:gridCol w:w="1795"/>
-        <w:gridCol w:w="7555"/>
-      </w:tblGrid>
-      <w:tr>
-        <w:trPr>
-          <w:cnfStyle w:val="100000000000" w:firstRow="1" w:lastRow="0" w:firstColumn="0" w:lastColumn="0" w:oddVBand="0" w:evenVBand="0" w:oddHBand="0" w:evenHBand="0" w:firstRowFirstColumn="0" w:firstRowLastColumn="0" w:lastRowFirstColumn="0" w:lastRowLastColumn="0"/>
-        </w:trPr>
-        <w:tc>
-          <w:tcPr>
-            <w:cnfStyle w:val="001000000000" w:firstRow="0" w:lastRow="0" w:firstColumn="1" w:lastColumn="0" w:oddVBand="0" w:evenVBand="0" w:oddHBand="0" w:evenHBand="0" w:firstRowFirstColumn="0" w:firstRowLastColumn="0" w:lastRowFirstColumn="0" w:lastRowLastColumn="0"/>
-            <w:tcW w:w="1795" w:type="dxa"/>
-          </w:tcPr>
-          <w:p>
-            <w:pPr>
-              <w:jc w:val="right"/>
-            </w:pPr>
-            <w:r>
-              <w:t>Type</w:t>
-            </w:r>
-          </w:p>
-        </w:tc>
-        <w:tc>
-          <w:tcPr>
-            <w:tcW w:w="7555" w:type="dxa"/>
-          </w:tcPr>
-          <w:p>
-            <w:pPr>
-              <w:cnfStyle w:val="100000000000" w:firstRow="1" w:lastRow="0" w:firstColumn="0" w:lastColumn="0" w:oddVBand="0" w:evenVBand="0" w:oddHBand="0" w:evenHBand="0" w:firstRowFirstColumn="0" w:firstRowLastColumn="0" w:lastRowFirstColumn="0" w:lastRowLastColumn="0"/>
-              <w:rPr>
-                <w:b w:val="0"/>
-                <w:bCs w:val="0"/>
-              </w:rPr>
-            </w:pPr>
-            <w:r>
-              <w:rPr>
-                <w:b w:val="0"/>
-                <w:bCs w:val="0"/>
-              </w:rPr>
-              <w:t>string</w:t>
-            </w:r>
-          </w:p>
-        </w:tc>
-      </w:tr>
-      <w:tr>
-        <w:trPr>
-          <w:cnfStyle w:val="000000100000" w:firstRow="0" w:lastRow="0" w:firstColumn="0" w:lastColumn="0" w:oddVBand="0" w:evenVBand="0" w:oddHBand="1" w:evenHBand="0" w:firstRowFirstColumn="0" w:firstRowLastColumn="0" w:lastRowFirstColumn="0" w:lastRowLastColumn="0"/>
-        </w:trPr>
-        <w:tc>
-          <w:tcPr>
-            <w:cnfStyle w:val="001000000000" w:firstRow="0" w:lastRow="0" w:firstColumn="1" w:lastColumn="0" w:oddVBand="0" w:evenVBand="0" w:oddHBand="0" w:evenHBand="0" w:firstRowFirstColumn="0" w:firstRowLastColumn="0" w:lastRowFirstColumn="0" w:lastRowLastColumn="0"/>
-            <w:tcW w:w="1795" w:type="dxa"/>
-          </w:tcPr>
-          <w:p>
-            <w:pPr>
-              <w:jc w:val="right"/>
-            </w:pPr>
-            <w:r>
-              <w:t>Description</w:t>
-            </w:r>
-          </w:p>
-        </w:tc>
-        <w:tc>
-          <w:tcPr>
-            <w:tcW w:w="7555" w:type="dxa"/>
-          </w:tcPr>
-          <w:p>
-            <w:pPr>
-              <w:cnfStyle w:val="000000100000" w:firstRow="0" w:lastRow="0" w:firstColumn="0" w:lastColumn="0" w:oddVBand="0" w:evenVBand="0" w:oddHBand="1" w:evenHBand="0" w:firstRowFirstColumn="0" w:firstRowLastColumn="0" w:lastRowFirstColumn="0" w:lastRowLastColumn="0"/>
-            </w:pPr>
-            <w:r>
-              <w:t>The last name of the patient.</w:t>
-            </w:r>
-          </w:p>
-        </w:tc>
-      </w:tr>
-      <w:tr>
-        <w:tc>
-          <w:tcPr>
-            <w:cnfStyle w:val="001000000000" w:firstRow="0" w:lastRow="0" w:firstColumn="1" w:lastColumn="0" w:oddVBand="0" w:evenVBand="0" w:oddHBand="0" w:evenHBand="0" w:firstRowFirstColumn="0" w:firstRowLastColumn="0" w:lastRowFirstColumn="0" w:lastRowLastColumn="0"/>
-            <w:tcW w:w="1795" w:type="dxa"/>
-          </w:tcPr>
-          <w:p>
-            <w:pPr>
-              <w:jc w:val="right"/>
-            </w:pPr>
-            <w:r>
-              <w:t>Values</w:t>
-            </w:r>
-          </w:p>
-        </w:tc>
-        <w:tc>
-          <w:tcPr>
-            <w:tcW w:w="7555" w:type="dxa"/>
-          </w:tcPr>
-          <w:p>
-            <w:pPr>
-              <w:cnfStyle w:val="000000000000" w:firstRow="0" w:lastRow="0" w:firstColumn="0" w:lastColumn="0" w:oddVBand="0" w:evenVBand="0" w:oddHBand="0" w:evenHBand="0" w:firstRowFirstColumn="0" w:firstRowLastColumn="0" w:lastRowFirstColumn="0" w:lastRowLastColumn="0"/>
-            </w:pPr>
-            <w:r>
-              <w:t>--</w:t>
-            </w:r>
-          </w:p>
-        </w:tc>
-      </w:tr>
-      <w:tr>
-        <w:trPr>
-          <w:cnfStyle w:val="000000100000" w:firstRow="0" w:lastRow="0" w:firstColumn="0" w:lastColumn="0" w:oddVBand="0" w:evenVBand="0" w:oddHBand="1" w:evenHBand="0" w:firstRowFirstColumn="0" w:firstRowLastColumn="0" w:lastRowFirstColumn="0" w:lastRowLastColumn="0"/>
-        </w:trPr>
-        <w:tc>
-          <w:tcPr>
-            <w:cnfStyle w:val="001000000000" w:firstRow="0" w:lastRow="0" w:firstColumn="1" w:lastColumn="0" w:oddVBand="0" w:evenVBand="0" w:oddHBand="0" w:evenHBand="0" w:firstRowFirstColumn="0" w:firstRowLastColumn="0" w:lastRowFirstColumn="0" w:lastRowLastColumn="0"/>
-            <w:tcW w:w="1795" w:type="dxa"/>
-          </w:tcPr>
-          <w:p>
-            <w:pPr>
-              <w:jc w:val="right"/>
-            </w:pPr>
-            <w:r>
-              <w:t>Notes</w:t>
-            </w:r>
-          </w:p>
-        </w:tc>
-        <w:tc>
-          <w:tcPr>
-            <w:tcW w:w="7555" w:type="dxa"/>
-          </w:tcPr>
-          <w:p>
-            <w:pPr>
-              <w:cnfStyle w:val="000000100000" w:firstRow="0" w:lastRow="0" w:firstColumn="0" w:lastColumn="0" w:oddVBand="0" w:evenVBand="0" w:oddHBand="1" w:evenHBand="0" w:firstRowFirstColumn="0" w:firstRowLastColumn="0" w:lastRowFirstColumn="0" w:lastRowLastColumn="0"/>
-            </w:pPr>
-            <w:r>
-              <w:t>--</w:t>
-            </w:r>
-          </w:p>
-        </w:tc>
-      </w:tr>
-    </w:tbl>
-    <w:p/>
-    <w:p>
-      <w:pPr>
-        <w:pStyle w:val="JSONValueHeader"/>
-      </w:pPr>
-      <w:r>
-        <w:t>middlename</w:t>
-      </w:r>
-    </w:p>
-    <w:tbl>
-      <w:tblPr>
-        <w:tblStyle w:val="PlainTable1"/>
-        <w:tblW w:w="0" w:type="auto"/>
-        <w:tblLook w:val="04A0" w:firstRow="1" w:lastRow="0" w:firstColumn="1" w:lastColumn="0" w:noHBand="0" w:noVBand="1"/>
-      </w:tblPr>
-      <w:tblGrid>
-        <w:gridCol w:w="1795"/>
-        <w:gridCol w:w="7555"/>
-      </w:tblGrid>
-      <w:tr>
-        <w:trPr>
-          <w:cnfStyle w:val="100000000000" w:firstRow="1" w:lastRow="0" w:firstColumn="0" w:lastColumn="0" w:oddVBand="0" w:evenVBand="0" w:oddHBand="0" w:evenHBand="0" w:firstRowFirstColumn="0" w:firstRowLastColumn="0" w:lastRowFirstColumn="0" w:lastRowLastColumn="0"/>
-        </w:trPr>
-        <w:tc>
-          <w:tcPr>
-            <w:cnfStyle w:val="001000000000" w:firstRow="0" w:lastRow="0" w:firstColumn="1" w:lastColumn="0" w:oddVBand="0" w:evenVBand="0" w:oddHBand="0" w:evenHBand="0" w:firstRowFirstColumn="0" w:firstRowLastColumn="0" w:lastRowFirstColumn="0" w:lastRowLastColumn="0"/>
-            <w:tcW w:w="1795" w:type="dxa"/>
-          </w:tcPr>
-          <w:p>
-            <w:pPr>
-              <w:jc w:val="right"/>
-            </w:pPr>
-            <w:r>
-              <w:t>Type</w:t>
-            </w:r>
-          </w:p>
-        </w:tc>
-        <w:tc>
-          <w:tcPr>
-            <w:tcW w:w="7555" w:type="dxa"/>
-          </w:tcPr>
-          <w:p>
-            <w:pPr>
-              <w:cnfStyle w:val="100000000000" w:firstRow="1" w:lastRow="0" w:firstColumn="0" w:lastColumn="0" w:oddVBand="0" w:evenVBand="0" w:oddHBand="0" w:evenHBand="0" w:firstRowFirstColumn="0" w:firstRowLastColumn="0" w:lastRowFirstColumn="0" w:lastRowLastColumn="0"/>
-              <w:rPr>
-                <w:b w:val="0"/>
-                <w:bCs w:val="0"/>
-              </w:rPr>
-            </w:pPr>
-            <w:r>
-              <w:rPr>
-                <w:b w:val="0"/>
-                <w:bCs w:val="0"/>
-              </w:rPr>
-              <w:t>string</w:t>
-            </w:r>
-          </w:p>
-        </w:tc>
-      </w:tr>
-      <w:tr>
-        <w:trPr>
-          <w:cnfStyle w:val="000000100000" w:firstRow="0" w:lastRow="0" w:firstColumn="0" w:lastColumn="0" w:oddVBand="0" w:evenVBand="0" w:oddHBand="1" w:evenHBand="0" w:firstRowFirstColumn="0" w:firstRowLastColumn="0" w:lastRowFirstColumn="0" w:lastRowLastColumn="0"/>
-        </w:trPr>
-        <w:tc>
-          <w:tcPr>
-            <w:cnfStyle w:val="001000000000" w:firstRow="0" w:lastRow="0" w:firstColumn="1" w:lastColumn="0" w:oddVBand="0" w:evenVBand="0" w:oddHBand="0" w:evenHBand="0" w:firstRowFirstColumn="0" w:firstRowLastColumn="0" w:lastRowFirstColumn="0" w:lastRowLastColumn="0"/>
-            <w:tcW w:w="1795" w:type="dxa"/>
-          </w:tcPr>
-          <w:p>
-            <w:pPr>
-              <w:jc w:val="right"/>
-            </w:pPr>
-            <w:r>
-              <w:t>Description</w:t>
-            </w:r>
-          </w:p>
-        </w:tc>
-        <w:tc>
-          <w:tcPr>
-            <w:tcW w:w="7555" w:type="dxa"/>
-          </w:tcPr>
-          <w:p>
-            <w:pPr>
-              <w:cnfStyle w:val="000000100000" w:firstRow="0" w:lastRow="0" w:firstColumn="0" w:lastColumn="0" w:oddVBand="0" w:evenVBand="0" w:oddHBand="1" w:evenHBand="0" w:firstRowFirstColumn="0" w:firstRowLastColumn="0" w:lastRowFirstColumn="0" w:lastRowLastColumn="0"/>
-            </w:pPr>
-            <w:r>
-              <w:t>The middle name of the patient.</w:t>
-            </w:r>
-          </w:p>
-        </w:tc>
-      </w:tr>
-      <w:tr>
-        <w:tc>
-          <w:tcPr>
-            <w:cnfStyle w:val="001000000000" w:firstRow="0" w:lastRow="0" w:firstColumn="1" w:lastColumn="0" w:oddVBand="0" w:evenVBand="0" w:oddHBand="0" w:evenHBand="0" w:firstRowFirstColumn="0" w:firstRowLastColumn="0" w:lastRowFirstColumn="0" w:lastRowLastColumn="0"/>
-            <w:tcW w:w="1795" w:type="dxa"/>
-          </w:tcPr>
-          <w:p>
-            <w:pPr>
-              <w:jc w:val="right"/>
-            </w:pPr>
-            <w:r>
-              <w:t>Values</w:t>
-            </w:r>
-          </w:p>
-        </w:tc>
-        <w:tc>
-          <w:tcPr>
-            <w:tcW w:w="7555" w:type="dxa"/>
-          </w:tcPr>
-          <w:p>
-            <w:pPr>
-              <w:cnfStyle w:val="000000000000" w:firstRow="0" w:lastRow="0" w:firstColumn="0" w:lastColumn="0" w:oddVBand="0" w:evenVBand="0" w:oddHBand="0" w:evenHBand="0" w:firstRowFirstColumn="0" w:firstRowLastColumn="0" w:lastRowFirstColumn="0" w:lastRowLastColumn="0"/>
-            </w:pPr>
-            <w:r>
-              <w:t>--</w:t>
-            </w:r>
-          </w:p>
-        </w:tc>
-      </w:tr>
-      <w:tr>
-        <w:trPr>
-          <w:cnfStyle w:val="000000100000" w:firstRow="0" w:lastRow="0" w:firstColumn="0" w:lastColumn="0" w:oddVBand="0" w:evenVBand="0" w:oddHBand="1" w:evenHBand="0" w:firstRowFirstColumn="0" w:firstRowLastColumn="0" w:lastRowFirstColumn="0" w:lastRowLastColumn="0"/>
-        </w:trPr>
-        <w:tc>
-          <w:tcPr>
-            <w:cnfStyle w:val="001000000000" w:firstRow="0" w:lastRow="0" w:firstColumn="1" w:lastColumn="0" w:oddVBand="0" w:evenVBand="0" w:oddHBand="0" w:evenHBand="0" w:firstRowFirstColumn="0" w:firstRowLastColumn="0" w:lastRowFirstColumn="0" w:lastRowLastColumn="0"/>
-            <w:tcW w:w="1795" w:type="dxa"/>
-          </w:tcPr>
-          <w:p>
-            <w:pPr>
-              <w:jc w:val="right"/>
-            </w:pPr>
-            <w:r>
-              <w:t>Notes</w:t>
-            </w:r>
-          </w:p>
-        </w:tc>
-        <w:tc>
-          <w:tcPr>
-            <w:tcW w:w="7555" w:type="dxa"/>
-          </w:tcPr>
-          <w:p>
-            <w:pPr>
-              <w:cnfStyle w:val="000000100000" w:firstRow="0" w:lastRow="0" w:firstColumn="0" w:lastColumn="0" w:oddVBand="0" w:evenVBand="0" w:oddHBand="1" w:evenHBand="0" w:firstRowFirstColumn="0" w:firstRowLastColumn="0" w:lastRowFirstColumn="0" w:lastRowLastColumn="0"/>
-            </w:pPr>
-            <w:r>
-              <w:t>--</w:t>
-            </w:r>
-          </w:p>
-        </w:tc>
-      </w:tr>
-    </w:tbl>
-    <w:p>
-      <w:pPr>
-        <w:pStyle w:val="JSONValueHeader"/>
-      </w:pPr>
-    </w:p>
-    <w:p>
-      <w:pPr>
-        <w:pStyle w:val="JSONValueHeader"/>
-      </w:pPr>
-      <w:r>
-        <w:t>session</w:t>
-      </w:r>
-    </w:p>
-    <w:tbl>
-      <w:tblPr>
-        <w:tblStyle w:val="PlainTable1"/>
-        <w:tblW w:w="0" w:type="auto"/>
-        <w:tblLook w:val="04A0" w:firstRow="1" w:lastRow="0" w:firstColumn="1" w:lastColumn="0" w:noHBand="0" w:noVBand="1"/>
-      </w:tblPr>
-      <w:tblGrid>
-        <w:gridCol w:w="1795"/>
-        <w:gridCol w:w="7555"/>
-      </w:tblGrid>
-      <w:tr>
-        <w:trPr>
-          <w:cnfStyle w:val="100000000000" w:firstRow="1" w:lastRow="0" w:firstColumn="0" w:lastColumn="0" w:oddVBand="0" w:evenVBand="0" w:oddHBand="0" w:evenHBand="0" w:firstRowFirstColumn="0" w:firstRowLastColumn="0" w:lastRowFirstColumn="0" w:lastRowLastColumn="0"/>
-        </w:trPr>
-        <w:tc>
-          <w:tcPr>
-            <w:cnfStyle w:val="001000000000" w:firstRow="0" w:lastRow="0" w:firstColumn="1" w:lastColumn="0" w:oddVBand="0" w:evenVBand="0" w:oddHBand="0" w:evenHBand="0" w:firstRowFirstColumn="0" w:firstRowLastColumn="0" w:lastRowFirstColumn="0" w:lastRowLastColumn="0"/>
-            <w:tcW w:w="1795" w:type="dxa"/>
-          </w:tcPr>
-          <w:p>
-            <w:pPr>
-              <w:jc w:val="right"/>
-            </w:pPr>
-            <w:r>
-              <w:t>Type</w:t>
-            </w:r>
-          </w:p>
-        </w:tc>
-        <w:tc>
-          <w:tcPr>
-            <w:tcW w:w="7555" w:type="dxa"/>
-          </w:tcPr>
-          <w:p>
-            <w:pPr>
-              <w:cnfStyle w:val="100000000000" w:firstRow="1" w:lastRow="0" w:firstColumn="0" w:lastColumn="0" w:oddVBand="0" w:evenVBand="0" w:oddHBand="0" w:evenHBand="0" w:firstRowFirstColumn="0" w:firstRowLastColumn="0" w:lastRowFirstColumn="0" w:lastRowLastColumn="0"/>
-              <w:rPr>
-                <w:b w:val="0"/>
-                <w:bCs w:val="0"/>
-              </w:rPr>
-            </w:pPr>
-            <w:r>
-              <w:rPr>
-                <w:b w:val="0"/>
-                <w:bCs w:val="0"/>
-              </w:rPr>
-              <w:t>string</w:t>
-            </w:r>
-          </w:p>
-        </w:tc>
-      </w:tr>
-      <w:tr>
-        <w:trPr>
-          <w:cnfStyle w:val="000000100000" w:firstRow="0" w:lastRow="0" w:firstColumn="0" w:lastColumn="0" w:oddVBand="0" w:evenVBand="0" w:oddHBand="1" w:evenHBand="0" w:firstRowFirstColumn="0" w:firstRowLastColumn="0" w:lastRowFirstColumn="0" w:lastRowLastColumn="0"/>
-        </w:trPr>
-        <w:tc>
-          <w:tcPr>
-            <w:cnfStyle w:val="001000000000" w:firstRow="0" w:lastRow="0" w:firstColumn="1" w:lastColumn="0" w:oddVBand="0" w:evenVBand="0" w:oddHBand="0" w:evenHBand="0" w:firstRowFirstColumn="0" w:firstRowLastColumn="0" w:lastRowFirstColumn="0" w:lastRowLastColumn="0"/>
-            <w:tcW w:w="1795" w:type="dxa"/>
-          </w:tcPr>
-          <w:p>
-            <w:pPr>
-              <w:jc w:val="right"/>
-            </w:pPr>
-            <w:r>
-              <w:t>Description</w:t>
-            </w:r>
-          </w:p>
-        </w:tc>
-        <w:tc>
-          <w:tcPr>
-            <w:tcW w:w="7555" w:type="dxa"/>
-          </w:tcPr>
-          <w:p>
-            <w:pPr>
-              <w:cnfStyle w:val="000000100000" w:firstRow="0" w:lastRow="0" w:firstColumn="0" w:lastColumn="0" w:oddVBand="0" w:evenVBand="0" w:oddHBand="1" w:evenHBand="0" w:firstRowFirstColumn="0" w:firstRowLastColumn="0" w:lastRowFirstColumn="0" w:lastRowLastColumn="0"/>
-            </w:pPr>
-            <w:r>
-              <w:t>The name of the session.</w:t>
-            </w:r>
-          </w:p>
-        </w:tc>
-      </w:tr>
-      <w:tr>
-        <w:tc>
-          <w:tcPr>
-            <w:cnfStyle w:val="001000000000" w:firstRow="0" w:lastRow="0" w:firstColumn="1" w:lastColumn="0" w:oddVBand="0" w:evenVBand="0" w:oddHBand="0" w:evenHBand="0" w:firstRowFirstColumn="0" w:firstRowLastColumn="0" w:lastRowFirstColumn="0" w:lastRowLastColumn="0"/>
-            <w:tcW w:w="1795" w:type="dxa"/>
-          </w:tcPr>
-          <w:p>
-            <w:pPr>
-              <w:jc w:val="right"/>
-            </w:pPr>
-            <w:r>
-              <w:t>Values</w:t>
-            </w:r>
-          </w:p>
-        </w:tc>
-        <w:tc>
-          <w:tcPr>
-            <w:tcW w:w="7555" w:type="dxa"/>
-          </w:tcPr>
-          <w:p>
-            <w:pPr>
-              <w:cnfStyle w:val="000000000000" w:firstRow="0" w:lastRow="0" w:firstColumn="0" w:lastColumn="0" w:oddVBand="0" w:evenVBand="0" w:oddHBand="0" w:evenHBand="0" w:firstRowFirstColumn="0" w:firstRowLastColumn="0" w:lastRowFirstColumn="0" w:lastRowLastColumn="0"/>
-            </w:pPr>
-            <w:r>
-              <w:rPr>
-                <w:rFonts w:ascii="Consolas" w:hAnsi="Consolas"/>
-              </w:rPr>
-              <w:t>A summary of the session that can be tagged to filenames to organize generated assets.</w:t>
-            </w:r>
-          </w:p>
-        </w:tc>
-      </w:tr>
-      <w:tr>
-        <w:trPr>
-          <w:cnfStyle w:val="000000100000" w:firstRow="0" w:lastRow="0" w:firstColumn="0" w:lastColumn="0" w:oddVBand="0" w:evenVBand="0" w:oddHBand="1" w:evenHBand="0" w:firstRowFirstColumn="0" w:firstRowLastColumn="0" w:lastRowFirstColumn="0" w:lastRowLastColumn="0"/>
-        </w:trPr>
-        <w:tc>
-          <w:tcPr>
-            <w:cnfStyle w:val="001000000000" w:firstRow="0" w:lastRow="0" w:firstColumn="1" w:lastColumn="0" w:oddVBand="0" w:evenVBand="0" w:oddHBand="0" w:evenHBand="0" w:firstRowFirstColumn="0" w:firstRowLastColumn="0" w:lastRowFirstColumn="0" w:lastRowLastColumn="0"/>
-            <w:tcW w:w="1795" w:type="dxa"/>
-          </w:tcPr>
-          <w:p>
-            <w:pPr>
-              <w:jc w:val="right"/>
-            </w:pPr>
-            <w:r>
-              <w:t>Notes</w:t>
-            </w:r>
-          </w:p>
-        </w:tc>
-        <w:tc>
-          <w:tcPr>
-            <w:tcW w:w="7555" w:type="dxa"/>
-          </w:tcPr>
-          <w:p>
-            <w:pPr>
-              <w:cnfStyle w:val="000000100000" w:firstRow="0" w:lastRow="0" w:firstColumn="0" w:lastColumn="0" w:oddVBand="0" w:evenVBand="0" w:oddHBand="1" w:evenHBand="0" w:firstRowFirstColumn="0" w:firstRowLastColumn="0" w:lastRowFirstColumn="0" w:lastRowLastColumn="0"/>
-            </w:pPr>
-            <w:r>
-              <w:t>The session should be a concise, single line string that can be inserted into filenames.</w:t>
-            </w:r>
-          </w:p>
-        </w:tc>
-      </w:tr>
-    </w:tbl>
-    <w:p>
-      <w:pPr>
-        <w:pStyle w:val="JSONValueHeader"/>
-      </w:pPr>
     </w:p>
     <w:sectPr>
       <w:footerReference w:type="default" r:id="rId8"/>

</xml_diff>